<commit_message>
sps and pps syntax implemented
</commit_message>
<xml_diff>
--- a/references.docx
+++ b/references.docx
@@ -359,78 +359,6 @@
         </w:rPr>
       </w:pPr>
     </w:p>
-    <w:bookmarkStart w:id="0" w:name="_GoBack"/>
-    <w:bookmarkEnd w:id="0"/>
-    <w:p>
-      <w:pPr>
-        <w:rPr>
-          <w:rFonts w:ascii="Calibri" w:eastAsia="Calibri" w:hAnsi="Calibri" w:cs="Calibri"/>
-        </w:rPr>
-      </w:pPr>
-      <w:r>
-        <w:rPr>
-          <w:rFonts w:ascii="Calibri" w:eastAsia="Calibri" w:hAnsi="Calibri" w:cs="Calibri"/>
-        </w:rPr>
-        <w:fldChar w:fldCharType="begin"/>
-      </w:r>
-      <w:r>
-        <w:rPr>
-          <w:rFonts w:ascii="Calibri" w:eastAsia="Calibri" w:hAnsi="Calibri" w:cs="Calibri"/>
-        </w:rPr>
-        <w:instrText xml:space="preserve"> HYPERLINK "</w:instrText>
-      </w:r>
-      <w:r>
-        <w:rPr>
-          <w:rFonts w:ascii="Calibri" w:eastAsia="Calibri" w:hAnsi="Calibri" w:cs="Calibri"/>
-        </w:rPr>
-        <w:instrText>http://iphome.hhi.de/wiegand/assets/pdfs/DIC_H264_07.pdf</w:instrText>
-      </w:r>
-      <w:r>
-        <w:rPr>
-          <w:rFonts w:ascii="Calibri" w:eastAsia="Calibri" w:hAnsi="Calibri" w:cs="Calibri"/>
-        </w:rPr>
-        <w:instrText xml:space="preserve">" </w:instrText>
-      </w:r>
-      <w:r>
-        <w:rPr>
-          <w:rFonts w:ascii="Calibri" w:eastAsia="Calibri" w:hAnsi="Calibri" w:cs="Calibri"/>
-        </w:rPr>
-        <w:fldChar w:fldCharType="separate"/>
-      </w:r>
-      <w:r>
-        <w:rPr>
-          <w:rStyle w:val="Hyperlink"/>
-          <w:rFonts w:ascii="Calibri" w:eastAsia="Calibri" w:hAnsi="Calibri" w:cs="Calibri"/>
-        </w:rPr>
-        <w:t>http://iphome.hhi.de/wiegand/assets/pdfs/DIC_H264_07.pdf</w:t>
-      </w:r>
-      <w:r>
-        <w:rPr>
-          <w:rFonts w:ascii="Calibri" w:eastAsia="Calibri" w:hAnsi="Calibri" w:cs="Calibri"/>
-        </w:rPr>
-        <w:fldChar w:fldCharType="end"/>
-      </w:r>
-    </w:p>
-    <w:p>
-      <w:pPr>
-        <w:rPr>
-          <w:rFonts w:ascii="Calibri" w:eastAsia="Calibri" w:hAnsi="Calibri" w:cs="Calibri"/>
-        </w:rPr>
-      </w:pPr>
-    </w:p>
-    <w:p>
-      <w:pPr>
-        <w:rPr>
-          <w:rFonts w:ascii="Calibri" w:eastAsia="Calibri" w:hAnsi="Calibri" w:cs="Calibri"/>
-        </w:rPr>
-      </w:pPr>
-      <w:r>
-        <w:rPr>
-          <w:rFonts w:ascii="Calibri" w:eastAsia="Calibri" w:hAnsi="Calibri" w:cs="Calibri"/>
-        </w:rPr>
-        <w:t xml:space="preserve">NAL structure </w:t>
-      </w:r>
-    </w:p>
     <w:p>
       <w:pPr>
         <w:rPr>
@@ -460,20 +388,122 @@
           <w:rFonts w:ascii="Calibri" w:eastAsia="Calibri" w:hAnsi="Calibri" w:cs="Calibri"/>
         </w:rPr>
       </w:pPr>
-    </w:p>
-    <w:p>
-      <w:pPr>
-        <w:rPr>
-          <w:rFonts w:ascii="Calibri" w:eastAsia="Calibri" w:hAnsi="Calibri" w:cs="Calibri"/>
-        </w:rPr>
-      </w:pPr>
-    </w:p>
-    <w:p>
-      <w:pPr>
-        <w:rPr>
-          <w:rFonts w:ascii="Calibri" w:eastAsia="Calibri" w:hAnsi="Calibri" w:cs="Calibri"/>
-        </w:rPr>
-      </w:pPr>
+      <w:r>
+        <w:rPr>
+          <w:rFonts w:ascii="Calibri" w:eastAsia="Calibri" w:hAnsi="Calibri" w:cs="Calibri"/>
+        </w:rPr>
+        <w:t xml:space="preserve">NAL structure </w:t>
+      </w:r>
+    </w:p>
+    <w:p>
+      <w:pPr>
+        <w:rPr>
+          <w:rFonts w:ascii="Calibri" w:eastAsia="Calibri" w:hAnsi="Calibri" w:cs="Calibri"/>
+        </w:rPr>
+      </w:pPr>
+      <w:hyperlink r:id="rId14" w:history="1">
+        <w:r>
+          <w:rPr>
+            <w:rStyle w:val="Hyperlink"/>
+            <w:rFonts w:ascii="Calibri" w:eastAsia="Calibri" w:hAnsi="Calibri" w:cs="Calibri"/>
+          </w:rPr>
+          <w:t>http://iphome.hhi.de/wiegand/assets/pdfs/DIC_H264_07.pdf</w:t>
+        </w:r>
+      </w:hyperlink>
+    </w:p>
+    <w:p>
+      <w:pPr>
+        <w:rPr>
+          <w:rFonts w:ascii="Calibri" w:eastAsia="Calibri" w:hAnsi="Calibri" w:cs="Calibri"/>
+        </w:rPr>
+      </w:pPr>
+      <w:r>
+        <w:rPr>
+          <w:rFonts w:ascii="Calibri" w:eastAsia="Calibri" w:hAnsi="Calibri" w:cs="Calibri"/>
+        </w:rPr>
+        <w:t xml:space="preserve"> </w:t>
+      </w:r>
+    </w:p>
+    <w:p>
+      <w:pPr>
+        <w:rPr>
+          <w:rFonts w:ascii="Calibri" w:eastAsia="Calibri" w:hAnsi="Calibri" w:cs="Calibri"/>
+        </w:rPr>
+      </w:pPr>
+      <w:proofErr w:type="gramStart"/>
+      <w:r>
+        <w:rPr>
+          <w:rFonts w:ascii="Calibri" w:eastAsia="Calibri" w:hAnsi="Calibri" w:cs="Calibri"/>
+        </w:rPr>
+        <w:t>java</w:t>
+      </w:r>
+      <w:proofErr w:type="gramEnd"/>
+      <w:r>
+        <w:rPr>
+          <w:rFonts w:ascii="Calibri" w:eastAsia="Calibri" w:hAnsi="Calibri" w:cs="Calibri"/>
+        </w:rPr>
+        <w:t xml:space="preserve"> Construct </w:t>
+      </w:r>
+      <w:proofErr w:type="spellStart"/>
+      <w:r>
+        <w:rPr>
+          <w:rFonts w:ascii="Calibri" w:eastAsia="Calibri" w:hAnsi="Calibri" w:cs="Calibri"/>
+        </w:rPr>
+        <w:t>Jre</w:t>
+      </w:r>
+      <w:proofErr w:type="spellEnd"/>
+    </w:p>
+    <w:p>
+      <w:pPr>
+        <w:rPr>
+          <w:rFonts w:ascii="Calibri" w:eastAsia="Calibri" w:hAnsi="Calibri" w:cs="Calibri"/>
+        </w:rPr>
+      </w:pPr>
+    </w:p>
+    <w:p>
+      <w:pPr>
+        <w:rPr>
+          <w:rFonts w:ascii="Calibri" w:eastAsia="Calibri" w:hAnsi="Calibri" w:cs="Calibri"/>
+        </w:rPr>
+      </w:pPr>
+      <w:r>
+        <w:rPr>
+          <w:rFonts w:ascii="Calibri" w:eastAsia="Calibri" w:hAnsi="Calibri" w:cs="Calibri"/>
+        </w:rPr>
+        <w:t>https://issues.sonatype.org/browse/OSSRH-2746</w:t>
+      </w:r>
+      <w:bookmarkStart w:id="0" w:name="_GoBack"/>
+      <w:bookmarkEnd w:id="0"/>
+    </w:p>
+    <w:p>
+      <w:pPr>
+        <w:rPr>
+          <w:rFonts w:ascii="Calibri" w:eastAsia="Calibri" w:hAnsi="Calibri" w:cs="Calibri"/>
+        </w:rPr>
+      </w:pPr>
+    </w:p>
+    <w:p>
+      <w:pPr>
+        <w:rPr>
+          <w:rFonts w:ascii="Calibri" w:eastAsia="Calibri" w:hAnsi="Calibri" w:cs="Calibri"/>
+        </w:rPr>
+      </w:pPr>
+    </w:p>
+    <w:p>
+      <w:pPr>
+        <w:tabs>
+          <w:tab w:val="left" w:pos="1005"/>
+        </w:tabs>
+        <w:rPr>
+          <w:rFonts w:ascii="Calibri" w:eastAsia="Calibri" w:hAnsi="Calibri" w:cs="Calibri"/>
+        </w:rPr>
+      </w:pPr>
+      <w:r>
+        <w:rPr>
+          <w:rFonts w:ascii="Calibri" w:eastAsia="Calibri" w:hAnsi="Calibri" w:cs="Calibri"/>
+        </w:rPr>
+        <w:tab/>
+      </w:r>
     </w:p>
     <w:p>
       <w:pPr>

</xml_diff>